<commit_message>
ad cahier des charge
</commit_message>
<xml_diff>
--- a/Cahier des charges.docx
+++ b/Cahier des charges.docx
@@ -18,6 +18,51 @@
           <w:sz w:val="24"/>
           <w:szCs w:val="24"/>
         </w:rPr>
+        <w:t xml:space="preserve">Emeric Barotin, Arthur Lacombe </w:t>
+      </w:r>
+    </w:p>
+    <w:p>
+      <w:pPr>
+        <w:jc w:val="center"/>
+        <w:rPr>
+          <w:rFonts w:ascii="Arial" w:hAnsi="Arial" w:cs="Arial"/>
+          <w:b/>
+          <w:bCs/>
+          <w:color w:val="FF0000"/>
+          <w:sz w:val="44"/>
+          <w:szCs w:val="44"/>
+          <w:u w:val="single"/>
+        </w:rPr>
+      </w:pPr>
+      <w:r>
+        <w:rPr>
+          <w:rFonts w:ascii="Arial" w:hAnsi="Arial" w:cs="Arial"/>
+          <w:b/>
+          <w:bCs/>
+          <w:color w:val="FF0000"/>
+          <w:sz w:val="44"/>
+          <w:szCs w:val="44"/>
+          <w:u w:val="single"/>
+        </w:rPr>
+        <w:t xml:space="preserve">CAHIER DES CHARGE </w:t>
+      </w:r>
+    </w:p>
+    <w:p>
+      <w:pPr>
+        <w:rPr>
+          <w:rFonts w:ascii="Arial" w:hAnsi="Arial" w:cs="Arial"/>
+          <w:color w:val="000000" w:themeColor="text1"/>
+          <w:sz w:val="24"/>
+          <w:szCs w:val="24"/>
+        </w:rPr>
+      </w:pPr>
+      <w:r>
+        <w:rPr>
+          <w:rFonts w:ascii="Arial" w:hAnsi="Arial" w:cs="Arial"/>
+          <w:color w:val="000000" w:themeColor="text1"/>
+          <w:sz w:val="24"/>
+          <w:szCs w:val="24"/>
+        </w:rPr>
         <w:t>L’idée est de faire un je</w:t>
       </w:r>
       <w:r>
@@ -63,7 +108,52 @@
           <w:sz w:val="24"/>
           <w:szCs w:val="24"/>
         </w:rPr>
-        <w:t>. Le but est de devenir le plus riche et de posséder tout les pc du plateaux. Le joueur pourra</w:t>
+        <w:t>.</w:t>
+      </w:r>
+      <w:r>
+        <w:rPr>
+          <w:rFonts w:ascii="Arial" w:hAnsi="Arial" w:cs="Arial"/>
+          <w:color w:val="000000" w:themeColor="text1"/>
+          <w:sz w:val="24"/>
+          <w:szCs w:val="24"/>
+        </w:rPr>
+        <w:t xml:space="preserve"> Il auras pour nom</w:t>
+      </w:r>
+      <w:r>
+        <w:rPr>
+          <w:rFonts w:ascii="Arial" w:hAnsi="Arial" w:cs="Arial"/>
+          <w:color w:val="000000" w:themeColor="text1"/>
+          <w:sz w:val="24"/>
+          <w:szCs w:val="24"/>
+        </w:rPr>
+        <w:t xml:space="preserve"> </w:t>
+      </w:r>
+      <w:r>
+        <w:rPr>
+          <w:rFonts w:ascii="Arial" w:hAnsi="Arial" w:cs="Arial"/>
+          <w:color w:val="000000" w:themeColor="text1"/>
+          <w:sz w:val="24"/>
+          <w:szCs w:val="24"/>
+        </w:rPr>
+        <w:t>Monopol-E</w:t>
+      </w:r>
+      <w:r>
+        <w:rPr>
+          <w:rFonts w:ascii="Arial" w:hAnsi="Arial" w:cs="Arial"/>
+          <w:color w:val="000000" w:themeColor="text1"/>
+          <w:sz w:val="24"/>
+          <w:szCs w:val="24"/>
+        </w:rPr>
+        <w:t>.</w:t>
+      </w:r>
+      <w:r>
+        <w:rPr>
+          <w:rFonts w:ascii="Arial" w:hAnsi="Arial" w:cs="Arial"/>
+          <w:color w:val="000000" w:themeColor="text1"/>
+          <w:sz w:val="24"/>
+          <w:szCs w:val="24"/>
+        </w:rPr>
+        <w:t xml:space="preserve"> Le but est de devenir le plus riche et de posséder tout les pc du plateaux. Le joueur pourra</w:t>
       </w:r>
       <w:r>
         <w:rPr>
@@ -162,16 +252,16 @@
           <w:sz w:val="24"/>
           <w:szCs w:val="24"/>
         </w:rPr>
-        <w:t xml:space="preserve">sur la case il lui </w:t>
-      </w:r>
-      <w:r>
-        <w:rPr>
-          <w:rFonts w:ascii="Arial" w:hAnsi="Arial" w:cs="Arial"/>
-          <w:color w:val="000000" w:themeColor="text1"/>
-          <w:sz w:val="24"/>
-          <w:szCs w:val="24"/>
-        </w:rPr>
-        <w:t>donne plus d’argent.</w:t>
+        <w:t>sur la case il</w:t>
+      </w:r>
+      <w:r>
+        <w:rPr>
+          <w:rFonts w:ascii="Arial" w:hAnsi="Arial" w:cs="Arial"/>
+          <w:color w:val="000000" w:themeColor="text1"/>
+          <w:sz w:val="24"/>
+          <w:szCs w:val="24"/>
+        </w:rPr>
+        <w:t xml:space="preserve"> paye la location de l’ordinateur </w:t>
       </w:r>
     </w:p>
     <w:p>
@@ -221,17 +311,17 @@
           <w:szCs w:val="24"/>
           <w:shd w:val="clear" w:color="auto" w:fill="FFFFFF"/>
         </w:rPr>
-        <w:t>On devra faire un plateau complet et fonctionnel avec plusieurs case pour pimenter le jeu</w:t>
-      </w:r>
-      <w:r>
-        <w:rPr>
-          <w:rFonts w:ascii="Arial" w:hAnsi="Arial" w:cs="Arial"/>
-          <w:color w:val="000000" w:themeColor="text1"/>
-          <w:sz w:val="24"/>
-          <w:szCs w:val="24"/>
-          <w:shd w:val="clear" w:color="auto" w:fill="FFFFFF"/>
-        </w:rPr>
-        <w:t xml:space="preserve"> et d</w:t>
+        <w:t xml:space="preserve">On devra faire un plateau complet et fonctionnel avec plusieurs case </w:t>
+      </w:r>
+      <w:r>
+        <w:rPr>
+          <w:rFonts w:ascii="Arial" w:hAnsi="Arial" w:cs="Arial"/>
+          <w:color w:val="000000" w:themeColor="text1"/>
+          <w:sz w:val="24"/>
+          <w:szCs w:val="24"/>
+          <w:shd w:val="clear" w:color="auto" w:fill="FFFFFF"/>
+        </w:rPr>
+        <w:t>et d</w:t>
       </w:r>
       <w:r>
         <w:rPr>
@@ -251,6 +341,16 @@
           <w:szCs w:val="24"/>
           <w:shd w:val="clear" w:color="auto" w:fill="FFFFFF"/>
         </w:rPr>
+        <w:t xml:space="preserve"> selon les cases</w:t>
+      </w:r>
+      <w:r>
+        <w:rPr>
+          <w:rFonts w:ascii="Arial" w:hAnsi="Arial" w:cs="Arial"/>
+          <w:color w:val="000000" w:themeColor="text1"/>
+          <w:sz w:val="24"/>
+          <w:szCs w:val="24"/>
+          <w:shd w:val="clear" w:color="auto" w:fill="FFFFFF"/>
+        </w:rPr>
         <w:t xml:space="preserve"> </w:t>
       </w:r>
       <w:r>
@@ -283,28 +383,16 @@
         </w:rPr>
         <w:t xml:space="preserve"> acheter ou pas).</w:t>
       </w:r>
-    </w:p>
-    <w:p>
-      <w:pPr>
-        <w:rPr>
-          <w:rFonts w:ascii="Arial" w:hAnsi="Arial" w:cs="Arial"/>
-          <w:color w:val="000000" w:themeColor="text1"/>
-          <w:sz w:val="24"/>
-          <w:szCs w:val="24"/>
-          <w:shd w:val="clear" w:color="auto" w:fill="FFFFFF"/>
-        </w:rPr>
-      </w:pPr>
-    </w:p>
-    <w:p>
-      <w:pPr>
-        <w:rPr>
-          <w:rFonts w:ascii="Arial" w:hAnsi="Arial" w:cs="Arial"/>
-          <w:color w:val="000000" w:themeColor="text1"/>
-          <w:sz w:val="24"/>
-          <w:szCs w:val="24"/>
-          <w:shd w:val="clear" w:color="auto" w:fill="FFFFFF"/>
-        </w:rPr>
-      </w:pPr>
+      <w:r>
+        <w:rPr>
+          <w:rFonts w:ascii="Arial" w:hAnsi="Arial" w:cs="Arial"/>
+          <w:color w:val="000000" w:themeColor="text1"/>
+          <w:sz w:val="24"/>
+          <w:szCs w:val="24"/>
+          <w:shd w:val="clear" w:color="auto" w:fill="FFFFFF"/>
+        </w:rPr>
+        <w:t xml:space="preserve"> </w:t>
+      </w:r>
       <w:r>
         <w:rPr>
           <w:rFonts w:ascii="Arial" w:hAnsi="Arial" w:cs="Arial"/>
@@ -373,6 +461,26 @@
           <w:szCs w:val="24"/>
           <w:shd w:val="clear" w:color="auto" w:fill="FFFFFF"/>
         </w:rPr>
+        <w:t xml:space="preserve"> (37 cas</w:t>
+      </w:r>
+      <w:r>
+        <w:rPr>
+          <w:rFonts w:ascii="Arial" w:hAnsi="Arial" w:cs="Arial"/>
+          <w:color w:val="000000" w:themeColor="text1"/>
+          <w:sz w:val="24"/>
+          <w:szCs w:val="24"/>
+          <w:shd w:val="clear" w:color="auto" w:fill="FFFFFF"/>
+        </w:rPr>
+        <w:t>es en tout)</w:t>
+      </w:r>
+      <w:r>
+        <w:rPr>
+          <w:rFonts w:ascii="Arial" w:hAnsi="Arial" w:cs="Arial"/>
+          <w:color w:val="000000" w:themeColor="text1"/>
+          <w:sz w:val="24"/>
+          <w:szCs w:val="24"/>
+          <w:shd w:val="clear" w:color="auto" w:fill="FFFFFF"/>
+        </w:rPr>
         <w:t xml:space="preserve"> par avec les 4 case</w:t>
       </w:r>
       <w:r>
@@ -423,7 +531,38 @@
           <w:szCs w:val="24"/>
           <w:shd w:val="clear" w:color="auto" w:fill="FFFFFF"/>
         </w:rPr>
-        <w:t xml:space="preserve">  </w:t>
+        <w:t xml:space="preserve"> </w:t>
+      </w:r>
+      <w:r>
+        <w:rPr>
+          <w:rFonts w:ascii="Arial" w:hAnsi="Arial" w:cs="Arial"/>
+          <w:color w:val="000000" w:themeColor="text1"/>
+          <w:sz w:val="24"/>
+          <w:szCs w:val="24"/>
+          <w:shd w:val="clear" w:color="auto" w:fill="FFFFFF"/>
+        </w:rPr>
+        <w:t>On utiliseras le Js/html/css</w:t>
+      </w:r>
+    </w:p>
+    <w:p>
+      <w:pPr>
+        <w:rPr>
+          <w:rFonts w:ascii="Arial" w:hAnsi="Arial" w:cs="Arial"/>
+          <w:color w:val="000000" w:themeColor="text1"/>
+          <w:sz w:val="24"/>
+          <w:szCs w:val="24"/>
+          <w:shd w:val="clear" w:color="auto" w:fill="FFFFFF"/>
+        </w:rPr>
+      </w:pPr>
+      <w:r>
+        <w:rPr>
+          <w:rFonts w:ascii="Arial" w:hAnsi="Arial" w:cs="Arial"/>
+          <w:color w:val="000000" w:themeColor="text1"/>
+          <w:sz w:val="24"/>
+          <w:szCs w:val="24"/>
+          <w:shd w:val="clear" w:color="auto" w:fill="FFFFFF"/>
+        </w:rPr>
+        <w:t xml:space="preserve">Le js peut poser des problème pour l’affichage  </w:t>
       </w:r>
     </w:p>
     <w:p>
@@ -579,7 +718,25 @@
           <w:sz w:val="24"/>
           <w:szCs w:val="24"/>
         </w:rPr>
-        <w:t xml:space="preserve">être acheté, améliore, est louer </w:t>
+        <w:t xml:space="preserve">être acheté, améliore, </w:t>
+      </w:r>
+      <w:r>
+        <w:rPr>
+          <w:rFonts w:ascii="Arial" w:hAnsi="Arial" w:cs="Arial"/>
+          <w:color w:val="000000" w:themeColor="text1"/>
+          <w:sz w:val="24"/>
+          <w:szCs w:val="24"/>
+        </w:rPr>
+        <w:t xml:space="preserve">et </w:t>
+      </w:r>
+      <w:r>
+        <w:rPr>
+          <w:rFonts w:ascii="Arial" w:hAnsi="Arial" w:cs="Arial"/>
+          <w:color w:val="000000" w:themeColor="text1"/>
+          <w:sz w:val="24"/>
+          <w:szCs w:val="24"/>
+        </w:rPr>
+        <w:t xml:space="preserve">louer </w:t>
       </w:r>
     </w:p>
     <w:p>
@@ -624,7 +781,25 @@
           <w:sz w:val="24"/>
           <w:szCs w:val="24"/>
         </w:rPr>
-        <w:t xml:space="preserve"> centrale  : peut être acheté, améliore, est louer</w:t>
+        <w:t xml:space="preserve"> centrale  : peut être acheté, améliore, </w:t>
+      </w:r>
+      <w:r>
+        <w:rPr>
+          <w:rFonts w:ascii="Arial" w:hAnsi="Arial" w:cs="Arial"/>
+          <w:color w:val="000000" w:themeColor="text1"/>
+          <w:sz w:val="24"/>
+          <w:szCs w:val="24"/>
+        </w:rPr>
+        <w:t>ventre energie</w:t>
+      </w:r>
+      <w:r>
+        <w:rPr>
+          <w:rFonts w:ascii="Arial" w:hAnsi="Arial" w:cs="Arial"/>
+          <w:color w:val="000000" w:themeColor="text1"/>
+          <w:sz w:val="24"/>
+          <w:szCs w:val="24"/>
+        </w:rPr>
+        <w:t xml:space="preserve">, plus tu a de centrale, plus elle te rapport de l’agent quand un joueur s’arrête dessue </w:t>
       </w:r>
     </w:p>
     <w:p>
@@ -678,7 +853,34 @@
           <w:sz w:val="24"/>
           <w:szCs w:val="24"/>
         </w:rPr>
-        <w:t xml:space="preserve">évènement.  </w:t>
+        <w:t>évènement</w:t>
+      </w:r>
+      <w:r>
+        <w:rPr>
+          <w:rFonts w:ascii="Arial" w:hAnsi="Arial" w:cs="Arial"/>
+          <w:color w:val="000000" w:themeColor="text1"/>
+          <w:sz w:val="24"/>
+          <w:szCs w:val="24"/>
+        </w:rPr>
+        <w:t xml:space="preserve"> : </w:t>
+      </w:r>
+      <w:r>
+        <w:rPr>
+          <w:rFonts w:ascii="Arial" w:hAnsi="Arial" w:cs="Arial"/>
+          <w:color w:val="000000" w:themeColor="text1"/>
+          <w:sz w:val="24"/>
+          <w:szCs w:val="24"/>
+        </w:rPr>
+        <w:t>déclenche</w:t>
+      </w:r>
+      <w:r>
+        <w:rPr>
+          <w:rFonts w:ascii="Arial" w:hAnsi="Arial" w:cs="Arial"/>
+          <w:color w:val="000000" w:themeColor="text1"/>
+          <w:sz w:val="24"/>
+          <w:szCs w:val="24"/>
+        </w:rPr>
+        <w:t xml:space="preserve">  un évènement </w:t>
       </w:r>
     </w:p>
     <w:p>
@@ -725,6 +927,15 @@
         </w:rPr>
         <w:t xml:space="preserve"> ventilation</w:t>
       </w:r>
+      <w:r>
+        <w:rPr>
+          <w:rFonts w:ascii="Arial" w:hAnsi="Arial" w:cs="Arial"/>
+          <w:color w:val="000000" w:themeColor="text1"/>
+          <w:sz w:val="24"/>
+          <w:szCs w:val="24"/>
+        </w:rPr>
+        <w:t xml:space="preserve"> : augmente la valeur des tes cases ordinateur </w:t>
+      </w:r>
     </w:p>
     <w:p>
       <w:pPr>
@@ -761,6 +972,15 @@
         </w:rPr>
         <w:t>ique</w:t>
       </w:r>
+      <w:r>
+        <w:rPr>
+          <w:rFonts w:ascii="Arial" w:hAnsi="Arial" w:cs="Arial"/>
+          <w:color w:val="000000" w:themeColor="text1"/>
+          <w:sz w:val="24"/>
+          <w:szCs w:val="24"/>
+        </w:rPr>
+        <w:t xml:space="preserve"> : pays en fonction du nombre de cases ordinateur que tu possède </w:t>
+      </w:r>
     </w:p>
     <w:p>
       <w:pPr>
@@ -789,6 +1009,16 @@
         </w:rPr>
         <w:t>case départ</w:t>
       </w:r>
+      <w:r>
+        <w:rPr>
+          <w:rFonts w:ascii="Arial" w:hAnsi="Arial" w:cs="Arial"/>
+          <w:color w:val="000000" w:themeColor="text1"/>
+          <w:sz w:val="24"/>
+          <w:szCs w:val="24"/>
+          <w:shd w:val="clear" w:color="auto" w:fill="FFFFFF"/>
+        </w:rPr>
+        <w:t xml:space="preserve"> : donne de l’argent en passe dessue et case de début </w:t>
+      </w:r>
     </w:p>
     <w:p>
       <w:pPr>
@@ -837,6 +1067,16 @@
         </w:rPr>
         <w:t>nte frauduleuse</w:t>
       </w:r>
+      <w:r>
+        <w:rPr>
+          <w:rFonts w:ascii="Arial" w:hAnsi="Arial" w:cs="Arial"/>
+          <w:color w:val="000000" w:themeColor="text1"/>
+          <w:sz w:val="24"/>
+          <w:szCs w:val="24"/>
+          <w:shd w:val="clear" w:color="auto" w:fill="FFFFFF"/>
+        </w:rPr>
+        <w:t xml:space="preserve"> : similaire a la case prison </w:t>
+      </w:r>
     </w:p>
     <w:p>
       <w:pPr>
@@ -865,6 +1105,16 @@
         </w:rPr>
         <w:t>case tour du monde</w:t>
       </w:r>
+      <w:r>
+        <w:rPr>
+          <w:rFonts w:ascii="Arial" w:hAnsi="Arial" w:cs="Arial"/>
+          <w:color w:val="000000" w:themeColor="text1"/>
+          <w:sz w:val="24"/>
+          <w:szCs w:val="24"/>
+          <w:shd w:val="clear" w:color="auto" w:fill="FFFFFF"/>
+        </w:rPr>
+        <w:t xml:space="preserve"> : peut aller n’allez n’importer où </w:t>
+      </w:r>
     </w:p>
     <w:p>
       <w:pPr>
@@ -875,6 +1125,86 @@
         </w:numPr>
         <w:rPr>
           <w:rFonts w:ascii="Arial" w:hAnsi="Arial" w:cs="Arial"/>
+          <w:color w:val="000000" w:themeColor="text1"/>
+          <w:sz w:val="24"/>
+          <w:szCs w:val="24"/>
+          <w:shd w:val="clear" w:color="auto" w:fill="FFFFFF"/>
+        </w:rPr>
+      </w:pPr>
+      <w:r>
+        <w:rPr>
+          <w:rFonts w:ascii="Arial" w:hAnsi="Arial" w:cs="Arial"/>
+          <w:color w:val="000000" w:themeColor="text1"/>
+          <w:sz w:val="24"/>
+          <w:szCs w:val="24"/>
+          <w:shd w:val="clear" w:color="auto" w:fill="FFFFFF"/>
+        </w:rPr>
+        <w:t>case overclocking</w:t>
+      </w:r>
+      <w:r>
+        <w:rPr>
+          <w:rFonts w:ascii="Arial" w:hAnsi="Arial" w:cs="Arial"/>
+          <w:color w:val="000000" w:themeColor="text1"/>
+          <w:sz w:val="24"/>
+          <w:szCs w:val="24"/>
+          <w:shd w:val="clear" w:color="auto" w:fill="FFFFFF"/>
+        </w:rPr>
+        <w:t xml:space="preserve"> : choisi une cases </w:t>
+      </w:r>
+      <w:r>
+        <w:rPr>
+          <w:rFonts w:ascii="Arial" w:hAnsi="Arial" w:cs="Arial"/>
+          <w:color w:val="000000" w:themeColor="text1"/>
+          <w:sz w:val="24"/>
+          <w:szCs w:val="24"/>
+        </w:rPr>
+        <w:t>ordinateur</w:t>
+      </w:r>
+      <w:r>
+        <w:rPr>
+          <w:rFonts w:ascii="Arial" w:hAnsi="Arial" w:cs="Arial"/>
+          <w:color w:val="000000" w:themeColor="text1"/>
+          <w:sz w:val="24"/>
+          <w:szCs w:val="24"/>
+        </w:rPr>
+        <w:t xml:space="preserve"> </w:t>
+      </w:r>
+      <w:r>
+        <w:rPr>
+          <w:rFonts w:ascii="Arial" w:hAnsi="Arial" w:cs="Arial"/>
+          <w:color w:val="000000" w:themeColor="text1"/>
+          <w:sz w:val="24"/>
+          <w:szCs w:val="24"/>
+        </w:rPr>
+        <w:t xml:space="preserve">qui sera booster </w:t>
+      </w:r>
+    </w:p>
+    <w:p>
+      <w:pPr>
+        <w:rPr>
+          <w:rFonts w:ascii="Arial" w:hAnsi="Arial" w:cs="Arial"/>
+          <w:color w:val="000000" w:themeColor="text1"/>
+          <w:sz w:val="24"/>
+          <w:szCs w:val="24"/>
+          <w:shd w:val="clear" w:color="auto" w:fill="FFFFFF"/>
+        </w:rPr>
+      </w:pPr>
+    </w:p>
+    <w:p>
+      <w:pPr>
+        <w:rPr>
+          <w:rFonts w:ascii="Arial" w:hAnsi="Arial" w:cs="Arial"/>
+          <w:color w:val="000000" w:themeColor="text1"/>
+          <w:sz w:val="24"/>
+          <w:szCs w:val="24"/>
+          <w:shd w:val="clear" w:color="auto" w:fill="FFFFFF"/>
+        </w:rPr>
+      </w:pPr>
+    </w:p>
+    <w:p>
+      <w:pPr>
+        <w:rPr>
+          <w:rFonts w:ascii="Arial" w:hAnsi="Arial" w:cs="Arial"/>
           <w:b/>
           <w:bCs/>
           <w:color w:val="000000" w:themeColor="text1"/>
@@ -886,51 +1216,6 @@
       <w:r>
         <w:rPr>
           <w:rFonts w:ascii="Arial" w:hAnsi="Arial" w:cs="Arial"/>
-          <w:color w:val="000000" w:themeColor="text1"/>
-          <w:sz w:val="24"/>
-          <w:szCs w:val="24"/>
-          <w:shd w:val="clear" w:color="auto" w:fill="FFFFFF"/>
-        </w:rPr>
-        <w:t>case overclocking</w:t>
-      </w:r>
-    </w:p>
-    <w:p>
-      <w:pPr>
-        <w:rPr>
-          <w:rFonts w:ascii="Arial" w:hAnsi="Arial" w:cs="Arial"/>
-          <w:color w:val="000000" w:themeColor="text1"/>
-          <w:sz w:val="24"/>
-          <w:szCs w:val="24"/>
-          <w:shd w:val="clear" w:color="auto" w:fill="FFFFFF"/>
-        </w:rPr>
-      </w:pPr>
-    </w:p>
-    <w:p>
-      <w:pPr>
-        <w:rPr>
-          <w:rFonts w:ascii="Arial" w:hAnsi="Arial" w:cs="Arial"/>
-          <w:color w:val="000000" w:themeColor="text1"/>
-          <w:sz w:val="24"/>
-          <w:szCs w:val="24"/>
-          <w:shd w:val="clear" w:color="auto" w:fill="FFFFFF"/>
-        </w:rPr>
-      </w:pPr>
-    </w:p>
-    <w:p>
-      <w:pPr>
-        <w:rPr>
-          <w:rFonts w:ascii="Arial" w:hAnsi="Arial" w:cs="Arial"/>
-          <w:color w:val="000000" w:themeColor="text1"/>
-          <w:sz w:val="24"/>
-          <w:szCs w:val="24"/>
-          <w:shd w:val="clear" w:color="auto" w:fill="FFFFFF"/>
-        </w:rPr>
-      </w:pPr>
-    </w:p>
-    <w:p>
-      <w:pPr>
-        <w:rPr>
-          <w:rFonts w:ascii="Arial" w:hAnsi="Arial" w:cs="Arial"/>
           <w:b/>
           <w:bCs/>
           <w:color w:val="000000" w:themeColor="text1"/>
@@ -938,7 +1223,8 @@
           <w:szCs w:val="36"/>
           <w:shd w:val="clear" w:color="auto" w:fill="FFFFFF"/>
         </w:rPr>
-      </w:pPr>
+        <w:t xml:space="preserve">Les étape du </w:t>
+      </w:r>
       <w:r>
         <w:rPr>
           <w:rFonts w:ascii="Arial" w:hAnsi="Arial" w:cs="Arial"/>
@@ -949,18 +1235,6 @@
           <w:szCs w:val="36"/>
           <w:shd w:val="clear" w:color="auto" w:fill="FFFFFF"/>
         </w:rPr>
-        <w:t xml:space="preserve">Les étape du </w:t>
-      </w:r>
-      <w:r>
-        <w:rPr>
-          <w:rFonts w:ascii="Arial" w:hAnsi="Arial" w:cs="Arial"/>
-          <w:b/>
-          <w:bCs/>
-          <w:color w:val="000000" w:themeColor="text1"/>
-          <w:sz w:val="36"/>
-          <w:szCs w:val="36"/>
-          <w:shd w:val="clear" w:color="auto" w:fill="FFFFFF"/>
-        </w:rPr>
         <w:t>développement</w:t>
       </w:r>
     </w:p>
@@ -1015,6 +1289,16 @@
           <w:shd w:val="clear" w:color="auto" w:fill="FFFFFF"/>
         </w:rPr>
         <w:t xml:space="preserve"> étape </w:t>
+      </w:r>
+      <w:r>
+        <w:rPr>
+          <w:rFonts w:ascii="Arial" w:hAnsi="Arial" w:cs="Arial"/>
+          <w:color w:val="000000" w:themeColor="text1"/>
+          <w:sz w:val="24"/>
+          <w:szCs w:val="24"/>
+          <w:shd w:val="clear" w:color="auto" w:fill="FFFFFF"/>
+        </w:rPr>
+        <w:t xml:space="preserve"> a finir avent le 10 avril</w:t>
       </w:r>
     </w:p>
     <w:p>
@@ -1213,6 +1497,17 @@
           <w:shd w:val="clear" w:color="auto" w:fill="FFFFFF"/>
         </w:rPr>
       </w:pPr>
+    </w:p>
+    <w:p>
+      <w:pPr>
+        <w:rPr>
+          <w:rFonts w:ascii="Arial" w:hAnsi="Arial" w:cs="Arial"/>
+          <w:color w:val="000000" w:themeColor="text1"/>
+          <w:sz w:val="24"/>
+          <w:szCs w:val="24"/>
+          <w:shd w:val="clear" w:color="auto" w:fill="FFFFFF"/>
+        </w:rPr>
+      </w:pPr>
       <w:r>
         <w:rPr>
           <w:rFonts w:ascii="Arial" w:hAnsi="Arial" w:cs="Arial"/>
@@ -1243,6 +1538,68 @@
           <w:shd w:val="clear" w:color="auto" w:fill="FFFFFF"/>
         </w:rPr>
         <w:t xml:space="preserve"> étape </w:t>
+      </w:r>
+      <w:r>
+        <w:rPr>
+          <w:rFonts w:ascii="Arial" w:hAnsi="Arial" w:cs="Arial"/>
+          <w:color w:val="000000" w:themeColor="text1"/>
+          <w:sz w:val="24"/>
+          <w:szCs w:val="24"/>
+          <w:shd w:val="clear" w:color="auto" w:fill="FFFFFF"/>
+        </w:rPr>
+        <w:t>a finir avent le</w:t>
+      </w:r>
+      <w:r>
+        <w:rPr>
+          <w:rFonts w:ascii="Arial" w:hAnsi="Arial" w:cs="Arial"/>
+          <w:color w:val="000000" w:themeColor="text1"/>
+          <w:sz w:val="24"/>
+          <w:szCs w:val="24"/>
+          <w:shd w:val="clear" w:color="auto" w:fill="FFFFFF"/>
+        </w:rPr>
+        <w:t xml:space="preserve"> 22</w:t>
+      </w:r>
+      <w:r>
+        <w:rPr>
+          <w:rFonts w:ascii="Arial" w:hAnsi="Arial" w:cs="Arial"/>
+          <w:color w:val="000000" w:themeColor="text1"/>
+          <w:sz w:val="24"/>
+          <w:szCs w:val="24"/>
+          <w:shd w:val="clear" w:color="auto" w:fill="FFFFFF"/>
+        </w:rPr>
+        <w:t xml:space="preserve"> avril</w:t>
+      </w:r>
+    </w:p>
+    <w:p>
+      <w:pPr>
+        <w:rPr>
+          <w:rFonts w:ascii="Arial" w:hAnsi="Arial" w:cs="Arial"/>
+          <w:color w:val="000000" w:themeColor="text1"/>
+          <w:sz w:val="24"/>
+          <w:szCs w:val="24"/>
+          <w:shd w:val="clear" w:color="auto" w:fill="FFFFFF"/>
+        </w:rPr>
+      </w:pPr>
+      <w:r>
+        <w:rPr>
+          <w:rFonts w:ascii="Arial" w:hAnsi="Arial" w:cs="Arial"/>
+          <w:color w:val="000000" w:themeColor="text1"/>
+          <w:sz w:val="24"/>
+          <w:szCs w:val="24"/>
+          <w:shd w:val="clear" w:color="auto" w:fill="FFFFFF"/>
+        </w:rPr>
+        <w:tab/>
+        <w:t xml:space="preserve">Manu de </w:t>
+      </w:r>
+      <w:r>
+        <w:rPr>
+          <w:rFonts w:ascii="Arial" w:hAnsi="Arial" w:cs="Arial"/>
+          <w:color w:val="000000" w:themeColor="text1"/>
+          <w:sz w:val="24"/>
+          <w:szCs w:val="24"/>
+          <w:shd w:val="clear" w:color="auto" w:fill="FFFFFF"/>
+        </w:rPr>
+        <w:t>départ</w:t>
       </w:r>
     </w:p>
     <w:p>
@@ -1285,7 +1642,6 @@
           <w:szCs w:val="24"/>
           <w:shd w:val="clear" w:color="auto" w:fill="FFFFFF"/>
         </w:rPr>
-        <w:lastRenderedPageBreak/>
         <w:tab/>
       </w:r>
       <w:r>
@@ -1461,6 +1817,28 @@
           <w:szCs w:val="24"/>
           <w:shd w:val="clear" w:color="auto" w:fill="FFFFFF"/>
         </w:rPr>
+        <w:tab/>
+        <w:t xml:space="preserve">Système de sauvegarde </w:t>
+      </w:r>
+    </w:p>
+    <w:p>
+      <w:pPr>
+        <w:rPr>
+          <w:rFonts w:ascii="Arial" w:hAnsi="Arial" w:cs="Arial"/>
+          <w:color w:val="000000" w:themeColor="text1"/>
+          <w:sz w:val="24"/>
+          <w:szCs w:val="24"/>
+          <w:shd w:val="clear" w:color="auto" w:fill="FFFFFF"/>
+        </w:rPr>
+      </w:pPr>
+      <w:r>
+        <w:rPr>
+          <w:rFonts w:ascii="Arial" w:hAnsi="Arial" w:cs="Arial"/>
+          <w:color w:val="000000" w:themeColor="text1"/>
+          <w:sz w:val="24"/>
+          <w:szCs w:val="24"/>
+          <w:shd w:val="clear" w:color="auto" w:fill="FFFFFF"/>
+        </w:rPr>
         <w:t>3</w:t>
       </w:r>
       <w:r>
@@ -1484,6 +1862,16 @@
         </w:rPr>
         <w:t xml:space="preserve"> </w:t>
       </w:r>
+      <w:r>
+        <w:rPr>
+          <w:rFonts w:ascii="Arial" w:hAnsi="Arial" w:cs="Arial"/>
+          <w:color w:val="000000" w:themeColor="text1"/>
+          <w:sz w:val="24"/>
+          <w:szCs w:val="24"/>
+          <w:shd w:val="clear" w:color="auto" w:fill="FFFFFF"/>
+        </w:rPr>
+        <w:t xml:space="preserve"> étape </w:t>
+      </w:r>
     </w:p>
     <w:p>
       <w:pPr>
@@ -1563,17 +1951,17 @@
           <w:color w:val="000000" w:themeColor="text1"/>
           <w:sz w:val="24"/>
           <w:szCs w:val="24"/>
-          <w:shd w:val="clear" w:color="auto" w:fill="FFFFFF"/>
-        </w:rPr>
-      </w:pPr>
-      <w:r>
-        <w:rPr>
-          <w:rFonts w:ascii="Arial" w:hAnsi="Arial" w:cs="Arial"/>
-          <w:color w:val="000000" w:themeColor="text1"/>
-          <w:sz w:val="24"/>
-          <w:szCs w:val="24"/>
           <w:shd w:val="clear" w:color="auto" w:fill="FAF9F8"/>
         </w:rPr>
+      </w:pPr>
+      <w:r>
+        <w:rPr>
+          <w:rFonts w:ascii="Arial" w:hAnsi="Arial" w:cs="Arial"/>
+          <w:color w:val="000000" w:themeColor="text1"/>
+          <w:sz w:val="24"/>
+          <w:szCs w:val="24"/>
+          <w:shd w:val="clear" w:color="auto" w:fill="FAF9F8"/>
+        </w:rPr>
         <w:tab/>
       </w:r>
       <w:r>
@@ -1627,135 +2015,38 @@
           <w:shd w:val="clear" w:color="auto" w:fill="FFFFFF"/>
         </w:rPr>
       </w:pPr>
+      <w:r>
+        <w:rPr>
+          <w:rFonts w:ascii="Arial" w:hAnsi="Arial" w:cs="Arial"/>
+          <w:color w:val="000000" w:themeColor="text1"/>
+          <w:sz w:val="24"/>
+          <w:szCs w:val="24"/>
+          <w:shd w:val="clear" w:color="auto" w:fill="FAF9F8"/>
+        </w:rPr>
+        <w:tab/>
+      </w:r>
+    </w:p>
+    <w:p>
+      <w:pPr>
+        <w:rPr>
+          <w:rFonts w:ascii="Arial" w:hAnsi="Arial" w:cs="Arial"/>
+          <w:color w:val="000000" w:themeColor="text1"/>
+          <w:sz w:val="24"/>
+          <w:szCs w:val="24"/>
+          <w:shd w:val="clear" w:color="auto" w:fill="FFFFFF"/>
+        </w:rPr>
+      </w:pPr>
     </w:p>
     <w:p>
       <w:pPr>
         <w:pStyle w:val="Paragraphedeliste"/>
-        <w:numPr>
-          <w:ilvl w:val="0"/>
-          <w:numId w:val="2"/>
-        </w:numPr>
-        <w:rPr>
-          <w:rFonts w:ascii="Arial" w:hAnsi="Arial" w:cs="Arial"/>
-          <w:color w:val="000000" w:themeColor="text1"/>
-          <w:sz w:val="24"/>
-          <w:szCs w:val="24"/>
-        </w:rPr>
-      </w:pPr>
-      <w:r>
-        <w:rPr>
-          <w:rFonts w:ascii="Arial" w:hAnsi="Arial" w:cs="Arial"/>
-          <w:color w:val="000000" w:themeColor="text1"/>
-          <w:sz w:val="24"/>
-          <w:szCs w:val="24"/>
-        </w:rPr>
-        <w:t>Le plateau</w:t>
-      </w:r>
-    </w:p>
-    <w:p>
-      <w:pPr>
-        <w:pStyle w:val="Paragraphedeliste"/>
-        <w:numPr>
-          <w:ilvl w:val="0"/>
-          <w:numId w:val="2"/>
-        </w:numPr>
-        <w:rPr>
-          <w:rFonts w:ascii="Arial" w:hAnsi="Arial" w:cs="Arial"/>
-          <w:color w:val="000000" w:themeColor="text1"/>
-          <w:sz w:val="24"/>
-          <w:szCs w:val="24"/>
-        </w:rPr>
-      </w:pPr>
-      <w:r>
-        <w:rPr>
-          <w:rFonts w:ascii="Arial" w:hAnsi="Arial" w:cs="Arial"/>
-          <w:color w:val="000000" w:themeColor="text1"/>
-          <w:sz w:val="24"/>
-          <w:szCs w:val="24"/>
-        </w:rPr>
-        <w:t>Les pion</w:t>
-      </w:r>
-      <w:r>
-        <w:rPr>
-          <w:rFonts w:ascii="Arial" w:hAnsi="Arial" w:cs="Arial"/>
-          <w:color w:val="000000" w:themeColor="text1"/>
-          <w:sz w:val="24"/>
-          <w:szCs w:val="24"/>
-        </w:rPr>
-        <w:t>s</w:t>
-      </w:r>
-    </w:p>
-    <w:p>
-      <w:pPr>
-        <w:pStyle w:val="Paragraphedeliste"/>
-        <w:numPr>
-          <w:ilvl w:val="0"/>
-          <w:numId w:val="2"/>
-        </w:numPr>
-        <w:rPr>
-          <w:rFonts w:ascii="Arial" w:hAnsi="Arial" w:cs="Arial"/>
-          <w:color w:val="000000" w:themeColor="text1"/>
-          <w:sz w:val="24"/>
-          <w:szCs w:val="24"/>
-        </w:rPr>
-      </w:pPr>
-      <w:r>
-        <w:rPr>
-          <w:rFonts w:ascii="Arial" w:hAnsi="Arial" w:cs="Arial"/>
-          <w:color w:val="000000" w:themeColor="text1"/>
-          <w:sz w:val="24"/>
-          <w:szCs w:val="24"/>
-        </w:rPr>
-        <w:t xml:space="preserve">Gestion de l’argent </w:t>
-      </w:r>
-    </w:p>
-    <w:p>
-      <w:pPr>
-        <w:pStyle w:val="Paragraphedeliste"/>
-        <w:numPr>
-          <w:ilvl w:val="0"/>
-          <w:numId w:val="2"/>
-        </w:numPr>
-        <w:rPr>
-          <w:rFonts w:ascii="Arial" w:hAnsi="Arial" w:cs="Arial"/>
-          <w:color w:val="000000" w:themeColor="text1"/>
-          <w:sz w:val="24"/>
-          <w:szCs w:val="24"/>
-        </w:rPr>
-      </w:pPr>
-      <w:r>
-        <w:rPr>
-          <w:rFonts w:ascii="Arial" w:hAnsi="Arial" w:cs="Arial"/>
-          <w:color w:val="000000" w:themeColor="text1"/>
-          <w:sz w:val="24"/>
-          <w:szCs w:val="24"/>
-        </w:rPr>
-        <w:t xml:space="preserve">La sauvegarde </w:t>
-      </w:r>
-    </w:p>
-    <w:p>
-      <w:pPr>
-        <w:pStyle w:val="Paragraphedeliste"/>
-        <w:numPr>
-          <w:ilvl w:val="0"/>
-          <w:numId w:val="2"/>
-        </w:numPr>
-        <w:rPr>
-          <w:rFonts w:ascii="Arial" w:hAnsi="Arial" w:cs="Arial"/>
-          <w:color w:val="000000" w:themeColor="text1"/>
-          <w:sz w:val="24"/>
-          <w:szCs w:val="24"/>
-        </w:rPr>
-      </w:pPr>
-      <w:r>
-        <w:rPr>
-          <w:rFonts w:ascii="Arial" w:hAnsi="Arial" w:cs="Arial"/>
-          <w:color w:val="000000" w:themeColor="text1"/>
-          <w:sz w:val="24"/>
-          <w:szCs w:val="24"/>
-        </w:rPr>
-        <w:t>(bot)</w:t>
-      </w:r>
+        <w:rPr>
+          <w:rFonts w:ascii="Arial" w:hAnsi="Arial" w:cs="Arial"/>
+          <w:color w:val="000000" w:themeColor="text1"/>
+          <w:sz w:val="24"/>
+          <w:szCs w:val="24"/>
+        </w:rPr>
+      </w:pPr>
     </w:p>
     <w:sectPr>
       <w:pgSz w:w="11906" w:h="16838"/>
@@ -2635,7 +2926,7 @@
   <w:style w:type="paragraph" w:default="1" w:styleId="Normal">
     <w:name w:val="Normal"/>
     <w:qFormat/>
-    <w:rsid w:val="004300E3"/>
+    <w:rsid w:val="00FC4896"/>
   </w:style>
   <w:style w:type="character" w:default="1" w:styleId="Policepardfaut">
     <w:name w:val="Default Paragraph Font"/>

</xml_diff>